<commit_message>
New translations Facilitators guidelines - Game of Life.docx (Italian)
</commit_message>
<xml_diff>
--- a/facilitation_guides/translation/ita/Facilitators guidelines - Game of Life.docx
+++ b/facilitation_guides/translation/ita/Facilitators guidelines - Game of Life.docx
@@ -162,7 +162,7 @@
                 <w:sz w:val="22"/>
                 <w:szCs w:val="22"/>
               </w:rPr>
-              <w:t xml:space="preserve">A Lesson on Conway’s Game of Life [Samuel Okoth]</w:t>
+              <w:t xml:space="preserve">Una Lezione del Gioco della Vita di Conway [Samuel Okoth]</w:t>
             </w:r>
           </w:p>
         </w:tc>
@@ -216,7 +216,7 @@
                 <w:shd w:fill="auto" w:val="clear"/>
                 <w:vertAlign w:val="baseline"/>
               </w:rPr>
-              <w:t>Topic</w:t>
+              <w:t>Argomento</w:t>
             </w:r>
           </w:p>
         </w:tc>
@@ -259,7 +259,7 @@
                 <w:sz w:val="22"/>
                 <w:szCs w:val="22"/>
               </w:rPr>
-              <w:t xml:space="preserve">Mathematical Thinking</w:t>
+              <w:t xml:space="preserve">Pensiero Matematico</w:t>
             </w:r>
           </w:p>
         </w:tc>
@@ -327,7 +327,7 @@
                 <w:shd w:fill="auto" w:val="clear"/>
                 <w:vertAlign w:val="baseline"/>
               </w:rPr>
-              <w:t>Aim(s)</w:t>
+              <w:t>Obiettivo/i</w:t>
             </w:r>
           </w:p>
         </w:tc>
@@ -386,7 +386,7 @@
                 <w:szCs w:val="22"/>
                 <w:highlight w:val="white"/>
               </w:rPr>
-              <w:t xml:space="preserve">Define an interesting and unpredictable cell automaton. For example, discover some configurations that last for a long time before dying and other configurations to go on forever without allowing cycles.</w:t>
+              <w:t xml:space="preserve">Definire un interessante e imprevedibile automa cellulare. Ad esempio, scoprire alcune configurazioni che durino per un lungo tempo prima di morire e altre che proseguano per sempre senza permettere cicli.</w:t>
             </w:r>
           </w:p>
         </w:tc>
@@ -454,7 +454,7 @@
                 <w:shd w:fill="auto" w:val="clear"/>
                 <w:vertAlign w:val="baseline"/>
               </w:rPr>
-              <w:t>Length</w:t>
+              <w:t>Lunghezza</w:t>
             </w:r>
           </w:p>
         </w:tc>
@@ -581,7 +581,7 @@
                 <w:shd w:fill="auto" w:val="clear"/>
                 <w:vertAlign w:val="baseline"/>
               </w:rPr>
-              <w:t xml:space="preserve">Camp Location</w:t>
+              <w:t xml:space="preserve">Posizione del Campo</w:t>
             </w:r>
           </w:p>
         </w:tc>
@@ -645,7 +645,7 @@
                 <w:shd w:fill="auto" w:val="clear"/>
                 <w:vertAlign w:val="baseline"/>
               </w:rPr>
-              <w:t xml:space="preserve">(Leave </w:t>
+              <w:t xml:space="preserve">(Lasciare </w:t>
             </w:r>
             <w:r>
               <w:rPr>
@@ -654,7 +654,7 @@
                 <w:sz w:val="22"/>
                 <w:szCs w:val="22"/>
               </w:rPr>
-              <w:t>BLANK</w:t>
+              <w:t>VUOTO</w:t>
             </w:r>
             <w:r>
               <w:rPr>
@@ -669,7 +669,7 @@
                 <w:shd w:fill="auto" w:val="clear"/>
                 <w:vertAlign w:val="baseline"/>
               </w:rPr>
-              <w:t xml:space="preserve"> for the facilitators that will use it)</w:t>
+              <w:t xml:space="preserve"> per l'uso da parte dei facilitatori)</w:t>
             </w:r>
           </w:p>
         </w:tc>
@@ -737,7 +737,7 @@
                 <w:shd w:fill="auto" w:val="clear"/>
                 <w:vertAlign w:val="baseline"/>
               </w:rPr>
-              <w:t>Facilitators</w:t>
+              <w:t>Facilitatori</w:t>
             </w:r>
           </w:p>
         </w:tc>
@@ -801,7 +801,7 @@
                 <w:shd w:fill="auto" w:val="clear"/>
                 <w:vertAlign w:val="baseline"/>
               </w:rPr>
-              <w:t xml:space="preserve">(Leave </w:t>
+              <w:t xml:space="preserve">(Lasciare </w:t>
             </w:r>
             <w:r>
               <w:rPr>
@@ -810,7 +810,7 @@
                 <w:sz w:val="22"/>
                 <w:szCs w:val="22"/>
               </w:rPr>
-              <w:t>BLANK</w:t>
+              <w:t>VUOTO</w:t>
             </w:r>
             <w:r>
               <w:rPr>
@@ -825,7 +825,7 @@
                 <w:shd w:fill="auto" w:val="clear"/>
                 <w:vertAlign w:val="baseline"/>
               </w:rPr>
-              <w:t xml:space="preserve"> for the facilitators that will use it)</w:t>
+              <w:t xml:space="preserve"> per l'uso da parte dei facilitatori)</w:t>
             </w:r>
           </w:p>
         </w:tc>
@@ -879,7 +879,7 @@
                 <w:shd w:fill="auto" w:val="clear"/>
                 <w:vertAlign w:val="baseline"/>
               </w:rPr>
-              <w:t xml:space="preserve">N. of students</w:t>
+              <w:t xml:space="preserve">N. di studenti</w:t>
             </w:r>
           </w:p>
         </w:tc>
@@ -943,7 +943,7 @@
                 <w:shd w:fill="auto" w:val="clear"/>
                 <w:vertAlign w:val="baseline"/>
               </w:rPr>
-              <w:t xml:space="preserve">(Leave </w:t>
+              <w:t xml:space="preserve">(Lasciare </w:t>
             </w:r>
             <w:r>
               <w:rPr>
@@ -952,7 +952,7 @@
                 <w:sz w:val="22"/>
                 <w:szCs w:val="22"/>
               </w:rPr>
-              <w:t>BLANK</w:t>
+              <w:t>VUOTO</w:t>
             </w:r>
             <w:r>
               <w:rPr>
@@ -967,7 +967,7 @@
                 <w:shd w:fill="auto" w:val="clear"/>
                 <w:vertAlign w:val="baseline"/>
               </w:rPr>
-              <w:t xml:space="preserve"> for the facilitators that will use it)</w:t>
+              <w:t xml:space="preserve"> per l'uso da parte dei facilitatori)</w:t>
             </w:r>
           </w:p>
         </w:tc>
@@ -1021,7 +1021,7 @@
                 <w:shd w:fill="auto" w:val="clear"/>
                 <w:vertAlign w:val="baseline"/>
               </w:rPr>
-              <w:t>Date</w:t>
+              <w:t>Data</w:t>
             </w:r>
           </w:p>
         </w:tc>
@@ -1085,7 +1085,7 @@
                 <w:shd w:fill="auto" w:val="clear"/>
                 <w:vertAlign w:val="baseline"/>
               </w:rPr>
-              <w:t xml:space="preserve">(Leave </w:t>
+              <w:t xml:space="preserve">(Lasciare </w:t>
             </w:r>
             <w:r>
               <w:rPr>
@@ -1094,7 +1094,7 @@
                 <w:sz w:val="22"/>
                 <w:szCs w:val="22"/>
               </w:rPr>
-              <w:t>BLANK</w:t>
+              <w:t>VUOTO</w:t>
             </w:r>
             <w:r>
               <w:rPr>
@@ -1109,7 +1109,7 @@
                 <w:shd w:fill="auto" w:val="clear"/>
                 <w:vertAlign w:val="baseline"/>
               </w:rPr>
-              <w:t xml:space="preserve"> for the facilitators that will use it)</w:t>
+              <w:t xml:space="preserve"> per l'uso da parte dei facilitatori)</w:t>
             </w:r>
           </w:p>
         </w:tc>
@@ -1177,7 +1177,7 @@
                 <w:shd w:fill="auto" w:val="clear"/>
                 <w:vertAlign w:val="baseline"/>
               </w:rPr>
-              <w:t>Resources</w:t>
+              <w:t>Risorse</w:t>
             </w:r>
           </w:p>
           <w:p>
@@ -1222,7 +1222,7 @@
                 <w:shd w:fill="auto" w:val="clear"/>
                 <w:vertAlign w:val="baseline"/>
               </w:rPr>
-              <w:t>needed</w:t>
+              <w:t>necessarie</w:t>
             </w:r>
           </w:p>
         </w:tc>
@@ -1280,7 +1280,7 @@
                 <w:sz w:val="22"/>
                 <w:szCs w:val="22"/>
               </w:rPr>
-              <w:t xml:space="preserve">Paper to draw square grids, 2 different coloured post-its</w:t>
+              <w:t xml:space="preserve">Carta per disegnare le griglie quadrate, 2 post-it di colori diversi</w:t>
             </w:r>
           </w:p>
         </w:tc>
@@ -1348,7 +1348,7 @@
                 <w:shd w:fill="auto" w:val="clear"/>
                 <w:vertAlign w:val="baseline"/>
               </w:rPr>
-              <w:t>Preparations</w:t>
+              <w:t>Preparazioni</w:t>
             </w:r>
           </w:p>
         </w:tc>
@@ -1412,7 +1412,7 @@
                 <w:shd w:fill="auto" w:val="clear"/>
                 <w:vertAlign w:val="baseline"/>
               </w:rPr>
-              <w:t xml:space="preserve">Ask the groups of students to </w:t>
+              <w:t xml:space="preserve">Chiedi ai gruppi di studenti di </w:t>
             </w:r>
             <w:r>
               <w:rPr>
@@ -1421,7 +1421,7 @@
                 <w:sz w:val="22"/>
                 <w:szCs w:val="22"/>
               </w:rPr>
-              <w:t xml:space="preserve">draw the square grids (you can draw and share a printed copy) and cut a few post-it papers the same size as the square grids.</w:t>
+              <w:t xml:space="preserve">disegnare le griglie quadrate (puoi disegnare e condividere una copia stampata) e taglia alcuni post-it delle stesse dimensioni delle griglie quadrate.</w:t>
             </w:r>
           </w:p>
         </w:tc>
@@ -1550,7 +1550,7 @@
                 <w:shd w:fill="auto" w:val="clear"/>
                 <w:vertAlign w:val="baseline"/>
               </w:rPr>
-              <w:t xml:space="preserve">Video time</w:t>
+              <w:t xml:space="preserve">Tempo del video</w:t>
             </w:r>
           </w:p>
         </w:tc>
@@ -1614,7 +1614,7 @@
                 <w:shd w:fill="auto" w:val="clear"/>
                 <w:vertAlign w:val="baseline"/>
               </w:rPr>
-              <w:t xml:space="preserve">What facilitator does</w:t>
+              <w:t xml:space="preserve">Cosa fa il facilitatore</w:t>
             </w:r>
           </w:p>
         </w:tc>
@@ -1678,7 +1678,7 @@
                 <w:shd w:fill="auto" w:val="clear"/>
                 <w:vertAlign w:val="baseline"/>
               </w:rPr>
-              <w:t xml:space="preserve">What learners do</w:t>
+              <w:t xml:space="preserve">Cosa fanno gli studenti</w:t>
             </w:r>
           </w:p>
         </w:tc>
@@ -1742,7 +1742,7 @@
                 <w:shd w:fill="auto" w:val="clear"/>
                 <w:vertAlign w:val="baseline"/>
               </w:rPr>
-              <w:t>Comments</w:t>
+              <w:t>Commenti</w:t>
             </w:r>
           </w:p>
         </w:tc>
@@ -1846,7 +1846,7 @@
                 <w:shd w:fill="auto" w:val="clear"/>
                 <w:vertAlign w:val="baseline"/>
               </w:rPr>
-              <w:t xml:space="preserve">General VMC Video Introduction</w:t>
+              <w:t xml:space="preserve">Introduzione Generale al Video di VMC</w:t>
             </w:r>
           </w:p>
         </w:tc>
@@ -1958,7 +1958,7 @@
                 <w:shd w:fill="auto" w:val="clear"/>
                 <w:vertAlign w:val="baseline"/>
               </w:rPr>
-              <w:t xml:space="preserve">Video Introduction</w:t>
+              <w:t xml:space="preserve">Introduzione al Video</w:t>
             </w:r>
           </w:p>
         </w:tc>
@@ -2116,7 +2116,7 @@
                 <w:shd w:fill="auto" w:val="clear"/>
                 <w:vertAlign w:val="baseline"/>
               </w:rPr>
-              <w:t>Materials</w:t>
+              <w:t>Materiali</w:t>
             </w:r>
           </w:p>
         </w:tc>
@@ -2194,7 +2194,7 @@
                 <w:sz w:val="22"/>
                 <w:szCs w:val="22"/>
               </w:rPr>
-              <w:t xml:space="preserve">Rules of the Game &amp;  Introduction of the first demonstrations</w:t>
+              <w:t xml:space="preserve">Regole del Gioco e Introduzione delle prime dimostrazioni</w:t>
             </w:r>
           </w:p>
         </w:tc>
@@ -2324,7 +2324,7 @@
                 <w:shd w:fill="auto" w:val="clear"/>
                 <w:vertAlign w:val="baseline"/>
               </w:rPr>
-              <w:t xml:space="preserve">VIDEO PAUSE</w:t>
+              <w:t xml:space="preserve">VIDEO IN PAUSA</w:t>
               <w:br w:type="textWrapping"/>
             </w:r>
             <w:r>
@@ -2334,7 +2334,7 @@
                 <w:sz w:val="22"/>
                 <w:szCs w:val="22"/>
               </w:rPr>
-              <w:t>Demonstration</w:t>
+              <w:t>Dimostrazione</w:t>
             </w:r>
             <w:r>
               <w:rPr>
@@ -2388,7 +2388,7 @@
                 <w:sz w:val="22"/>
                 <w:szCs w:val="22"/>
               </w:rPr>
-              <w:t xml:space="preserve">Work out by yourself what the next step would look like for the configuration</w:t>
+              <w:t xml:space="preserve">Esamina come apparirebbe il passaggio successivo per la configurazione</w:t>
             </w:r>
             <w:r>
               <w:rPr>
@@ -2469,7 +2469,7 @@
                 <w:shd w:fill="auto" w:val="clear"/>
                 <w:vertAlign w:val="baseline"/>
               </w:rPr>
-              <w:t xml:space="preserve">Assist the process, provoke thoughts (explana</w:t>
+              <w:t xml:space="preserve">Assiste il processo, provoca pensieri (spiega</w:t>
             </w:r>
             <w:r>
               <w:rPr>
@@ -2478,7 +2478,7 @@
                 <w:sz w:val="22"/>
                 <w:szCs w:val="22"/>
               </w:rPr>
-              <w:t xml:space="preserve">tions from 05:26 - 06:06</w:t>
+              <w:t xml:space="preserve">zioni da 05:26 - 06.06</w:t>
             </w:r>
             <w:r>
               <w:rPr>
@@ -2712,7 +2712,7 @@
                 <w:shd w:fill="auto" w:val="clear"/>
                 <w:vertAlign w:val="baseline"/>
               </w:rPr>
-              <w:t xml:space="preserve">Solution of the first experiment</w:t>
+              <w:t xml:space="preserve">Soluzione del primo esperimento</w:t>
             </w:r>
           </w:p>
         </w:tc>
@@ -2830,7 +2830,7 @@
                 <w:shd w:fill="auto" w:val="clear"/>
                 <w:vertAlign w:val="baseline"/>
               </w:rPr>
-              <w:t xml:space="preserve">Introduction of the second experiment</w:t>
+              <w:t xml:space="preserve">Soluzione del secondo esperimento</w:t>
             </w:r>
           </w:p>
         </w:tc>
@@ -2898,7 +2898,7 @@
                 <w:shd w:fill="auto" w:val="clear"/>
                 <w:vertAlign w:val="baseline"/>
               </w:rPr>
-              <w:t xml:space="preserve">VIDEO PAUSE</w:t>
+              <w:t xml:space="preserve">VIDEO IN PAUSA</w:t>
               <w:br w:type="textWrapping"/>
             </w:r>
             <w:r>
@@ -2908,7 +2908,7 @@
                 <w:sz w:val="22"/>
                 <w:szCs w:val="22"/>
               </w:rPr>
-              <w:t>Demonstration</w:t>
+              <w:t>Dimostrazione</w:t>
             </w:r>
             <w:r>
               <w:rPr>
@@ -2989,7 +2989,7 @@
                 <w:shd w:fill="auto" w:val="clear"/>
                 <w:vertAlign w:val="baseline"/>
               </w:rPr>
-              <w:t xml:space="preserve">Assist the process, provoke thoughts</w:t>
+              <w:t xml:space="preserve">Assiste il processo, causa pensieri</w:t>
             </w:r>
           </w:p>
         </w:tc>
@@ -3197,7 +3197,7 @@
                 <w:shd w:fill="auto" w:val="clear"/>
                 <w:vertAlign w:val="baseline"/>
               </w:rPr>
-              <w:t>Solution</w:t>
+              <w:t>Soluzione</w:t>
             </w:r>
           </w:p>
         </w:tc>
@@ -3265,9 +3265,9 @@
                 <w:shd w:fill="auto" w:val="clear"/>
                 <w:vertAlign w:val="baseline"/>
               </w:rPr>
-              <w:t xml:space="preserve">VIDEO PAUSE</w:t>
+              <w:t xml:space="preserve">VIDEO IN PAUSA</w:t>
               <w:br w:type="textWrapping"/>
-              <w:t>Discussion:</w:t>
+              <w:t>Dimostrazione:</w:t>
               <w:br w:type="textWrapping"/>
             </w:r>
           </w:p>
@@ -3333,7 +3333,7 @@
                 <w:shd w:fill="auto" w:val="clear"/>
                 <w:vertAlign w:val="baseline"/>
               </w:rPr>
-              <w:t xml:space="preserve">Facilitate the discussion: </w:t>
+              <w:t xml:space="preserve">Facilita la discussione: </w:t>
             </w:r>
           </w:p>
           <w:p>
@@ -3380,7 +3380,7 @@
                 <w:shd w:fill="auto" w:val="clear"/>
                 <w:vertAlign w:val="baseline"/>
               </w:rPr>
-              <w:t xml:space="preserve">Suggestion for discussion: </w:t>
+              <w:t xml:space="preserve">Suggerimenti per la discussione: </w:t>
             </w:r>
           </w:p>
         </w:tc>
@@ -5864,7 +5864,7 @@
                 <w:shd w:fill="auto" w:val="clear"/>
                 <w:vertAlign w:val="baseline"/>
               </w:rPr>
-              <w:t>Conclusion</w:t>
+              <w:t>Conclusione</w:t>
             </w:r>
           </w:p>
         </w:tc>

</xml_diff>